<commit_message>
Ajout schéma et glossaire
</commit_message>
<xml_diff>
--- a/GithubSynthèse.docx
+++ b/GithubSynthèse.docx
@@ -71,7 +71,7 @@
             </w:rPr>
             <w:fldChar w:fldCharType="separate"/>
           </w:r>
-          <w:hyperlink w:anchor="_Toc92955408" w:history="1">
+          <w:hyperlink w:anchor="_Toc93408417" w:history="1">
             <w:r>
               <w:rPr>
                 <w:rStyle w:val="Lienhypertexte"/>
@@ -113,7 +113,7 @@
                 <w:noProof/>
                 <w:webHidden/>
               </w:rPr>
-              <w:instrText xml:space="preserve"> PAGEREF _Toc92955408 \h </w:instrText>
+              <w:instrText xml:space="preserve"> PAGEREF _Toc93408417 \h </w:instrText>
             </w:r>
             <w:r>
               <w:rPr>
@@ -157,7 +157,7 @@
               <w:lang w:eastAsia="fr-FR"/>
             </w:rPr>
           </w:pPr>
-          <w:hyperlink w:anchor="_Toc92955409" w:history="1">
+          <w:hyperlink w:anchor="_Toc93408418" w:history="1">
             <w:r>
               <w:rPr>
                 <w:rStyle w:val="Lienhypertexte"/>
@@ -199,7 +199,7 @@
                 <w:noProof/>
                 <w:webHidden/>
               </w:rPr>
-              <w:instrText xml:space="preserve"> PAGEREF _Toc92955409 \h </w:instrText>
+              <w:instrText xml:space="preserve"> PAGEREF _Toc93408418 \h </w:instrText>
             </w:r>
             <w:r>
               <w:rPr>
@@ -219,7 +219,7 @@
                 <w:noProof/>
                 <w:webHidden/>
               </w:rPr>
-              <w:t>2</w:t>
+              <w:t>3</w:t>
             </w:r>
             <w:r>
               <w:rPr>
@@ -243,7 +243,7 @@
               <w:lang w:eastAsia="fr-FR"/>
             </w:rPr>
           </w:pPr>
-          <w:hyperlink w:anchor="_Toc92955410" w:history="1">
+          <w:hyperlink w:anchor="_Toc93408419" w:history="1">
             <w:r>
               <w:rPr>
                 <w:rStyle w:val="Lienhypertexte"/>
@@ -285,7 +285,7 @@
                 <w:noProof/>
                 <w:webHidden/>
               </w:rPr>
-              <w:instrText xml:space="preserve"> PAGEREF _Toc92955410 \h </w:instrText>
+              <w:instrText xml:space="preserve"> PAGEREF _Toc93408419 \h </w:instrText>
             </w:r>
             <w:r>
               <w:rPr>
@@ -305,7 +305,7 @@
                 <w:noProof/>
                 <w:webHidden/>
               </w:rPr>
-              <w:t>2</w:t>
+              <w:t>3</w:t>
             </w:r>
             <w:r>
               <w:rPr>
@@ -329,7 +329,7 @@
               <w:lang w:eastAsia="fr-FR"/>
             </w:rPr>
           </w:pPr>
-          <w:hyperlink w:anchor="_Toc92955411" w:history="1">
+          <w:hyperlink w:anchor="_Toc93408420" w:history="1">
             <w:r>
               <w:rPr>
                 <w:rStyle w:val="Lienhypertexte"/>
@@ -371,7 +371,7 @@
                 <w:noProof/>
                 <w:webHidden/>
               </w:rPr>
-              <w:instrText xml:space="preserve"> PAGEREF _Toc92955411 \h </w:instrText>
+              <w:instrText xml:space="preserve"> PAGEREF _Toc93408420 \h </w:instrText>
             </w:r>
             <w:r>
               <w:rPr>
@@ -391,7 +391,7 @@
                 <w:noProof/>
                 <w:webHidden/>
               </w:rPr>
-              <w:t>2</w:t>
+              <w:t>3</w:t>
             </w:r>
             <w:r>
               <w:rPr>
@@ -415,7 +415,7 @@
               <w:lang w:eastAsia="fr-FR"/>
             </w:rPr>
           </w:pPr>
-          <w:hyperlink w:anchor="_Toc92955412" w:history="1">
+          <w:hyperlink w:anchor="_Toc93408421" w:history="1">
             <w:r>
               <w:rPr>
                 <w:rStyle w:val="Lienhypertexte"/>
@@ -457,7 +457,7 @@
                 <w:noProof/>
                 <w:webHidden/>
               </w:rPr>
-              <w:instrText xml:space="preserve"> PAGEREF _Toc92955412 \h </w:instrText>
+              <w:instrText xml:space="preserve"> PAGEREF _Toc93408421 \h </w:instrText>
             </w:r>
             <w:r>
               <w:rPr>
@@ -477,7 +477,7 @@
                 <w:noProof/>
                 <w:webHidden/>
               </w:rPr>
-              <w:t>2</w:t>
+              <w:t>3</w:t>
             </w:r>
             <w:r>
               <w:rPr>
@@ -501,7 +501,7 @@
               <w:lang w:eastAsia="fr-FR"/>
             </w:rPr>
           </w:pPr>
-          <w:hyperlink w:anchor="_Toc92955413" w:history="1">
+          <w:hyperlink w:anchor="_Toc93408422" w:history="1">
             <w:r>
               <w:rPr>
                 <w:rStyle w:val="Lienhypertexte"/>
@@ -543,7 +543,7 @@
                 <w:noProof/>
                 <w:webHidden/>
               </w:rPr>
-              <w:instrText xml:space="preserve"> PAGEREF _Toc92955413 \h </w:instrText>
+              <w:instrText xml:space="preserve"> PAGEREF _Toc93408422 \h </w:instrText>
             </w:r>
             <w:r>
               <w:rPr>
@@ -587,7 +587,7 @@
               <w:lang w:eastAsia="fr-FR"/>
             </w:rPr>
           </w:pPr>
-          <w:hyperlink w:anchor="_Toc92955414" w:history="1">
+          <w:hyperlink w:anchor="_Toc93408423" w:history="1">
             <w:r>
               <w:rPr>
                 <w:rStyle w:val="Lienhypertexte"/>
@@ -629,7 +629,7 @@
                 <w:noProof/>
                 <w:webHidden/>
               </w:rPr>
-              <w:instrText xml:space="preserve"> PAGEREF _Toc92955414 \h </w:instrText>
+              <w:instrText xml:space="preserve"> PAGEREF _Toc93408423 \h </w:instrText>
             </w:r>
             <w:r>
               <w:rPr>
@@ -673,7 +673,7 @@
               <w:lang w:eastAsia="fr-FR"/>
             </w:rPr>
           </w:pPr>
-          <w:hyperlink w:anchor="_Toc92955415" w:history="1">
+          <w:hyperlink w:anchor="_Toc93408424" w:history="1">
             <w:r>
               <w:rPr>
                 <w:rStyle w:val="Lienhypertexte"/>
@@ -715,7 +715,7 @@
                 <w:noProof/>
                 <w:webHidden/>
               </w:rPr>
-              <w:instrText xml:space="preserve"> PAGEREF _Toc92955415 \h </w:instrText>
+              <w:instrText xml:space="preserve"> PAGEREF _Toc93408424 \h </w:instrText>
             </w:r>
             <w:r>
               <w:rPr>
@@ -748,6 +748,92 @@
         </w:p>
         <w:p>
           <w:pPr>
+            <w:pStyle w:val="TM1"/>
+            <w:tabs>
+              <w:tab w:val="left" w:pos="440"/>
+              <w:tab w:val="right" w:leader="dot" w:pos="9062"/>
+            </w:tabs>
+            <w:rPr>
+              <w:rFonts w:asciiTheme="minorHAnsi" w:eastAsiaTheme="minorEastAsia" w:hAnsiTheme="minorHAnsi" w:cstheme="minorBidi"/>
+              <w:noProof/>
+              <w:lang w:eastAsia="fr-FR"/>
+            </w:rPr>
+          </w:pPr>
+          <w:hyperlink w:anchor="_Toc93408425" w:history="1">
+            <w:r>
+              <w:rPr>
+                <w:rStyle w:val="Lienhypertexte"/>
+                <w:noProof/>
+              </w:rPr>
+              <w:t>4</w:t>
+            </w:r>
+            <w:r>
+              <w:rPr>
+                <w:rFonts w:asciiTheme="minorHAnsi" w:eastAsiaTheme="minorEastAsia" w:hAnsiTheme="minorHAnsi" w:cstheme="minorBidi"/>
+                <w:noProof/>
+                <w:lang w:eastAsia="fr-FR"/>
+              </w:rPr>
+              <w:tab/>
+            </w:r>
+            <w:r>
+              <w:rPr>
+                <w:rStyle w:val="Lienhypertexte"/>
+                <w:noProof/>
+              </w:rPr>
+              <w:t>Glossaire</w:t>
+            </w:r>
+            <w:r>
+              <w:rPr>
+                <w:noProof/>
+                <w:webHidden/>
+              </w:rPr>
+              <w:tab/>
+            </w:r>
+            <w:r>
+              <w:rPr>
+                <w:noProof/>
+                <w:webHidden/>
+              </w:rPr>
+              <w:fldChar w:fldCharType="begin"/>
+            </w:r>
+            <w:r>
+              <w:rPr>
+                <w:noProof/>
+                <w:webHidden/>
+              </w:rPr>
+              <w:instrText xml:space="preserve"> PAGEREF _Toc93408425 \h </w:instrText>
+            </w:r>
+            <w:r>
+              <w:rPr>
+                <w:noProof/>
+                <w:webHidden/>
+              </w:rPr>
+            </w:r>
+            <w:r>
+              <w:rPr>
+                <w:noProof/>
+                <w:webHidden/>
+              </w:rPr>
+              <w:fldChar w:fldCharType="separate"/>
+            </w:r>
+            <w:r>
+              <w:rPr>
+                <w:noProof/>
+                <w:webHidden/>
+              </w:rPr>
+              <w:t>3</w:t>
+            </w:r>
+            <w:r>
+              <w:rPr>
+                <w:noProof/>
+                <w:webHidden/>
+              </w:rPr>
+              <w:fldChar w:fldCharType="end"/>
+            </w:r>
+          </w:hyperlink>
+        </w:p>
+        <w:p>
+          <w:pPr>
             <w:rPr>
               <w:rFonts w:asciiTheme="minorHAnsi" w:hAnsiTheme="minorHAnsi" w:cstheme="minorHAnsi"/>
             </w:rPr>
@@ -790,7 +876,7 @@
       <w:pPr>
         <w:pStyle w:val="Titre1"/>
       </w:pPr>
-      <w:bookmarkStart w:id="0" w:name="_Toc92955408"/>
+      <w:bookmarkStart w:id="0" w:name="_Toc93408417"/>
       <w:r>
         <w:lastRenderedPageBreak/>
         <w:t>Qu’est-ce que Git ?</w:t>
@@ -936,7 +1022,7 @@
       <w:pPr>
         <w:pStyle w:val="Titre2"/>
       </w:pPr>
-      <w:bookmarkStart w:id="1" w:name="_Toc92955409"/>
+      <w:bookmarkStart w:id="1" w:name="_Toc93408418"/>
       <w:r>
         <w:rPr>
           <w:sz w:val="32"/>
@@ -963,7 +1049,7 @@
           <w:szCs w:val="32"/>
         </w:rPr>
       </w:pPr>
-      <w:bookmarkStart w:id="2" w:name="_Toc92955410"/>
+      <w:bookmarkStart w:id="2" w:name="_Toc93408419"/>
       <w:r>
         <w:rPr>
           <w:sz w:val="28"/>
@@ -986,7 +1072,7 @@
       <w:pPr>
         <w:pStyle w:val="Titre3"/>
       </w:pPr>
-      <w:bookmarkStart w:id="3" w:name="_Toc92955411"/>
+      <w:bookmarkStart w:id="3" w:name="_Toc93408420"/>
       <w:r>
         <w:t>Git est un projet open source de qualité</w:t>
       </w:r>
@@ -1005,7 +1091,7 @@
       <w:pPr>
         <w:pStyle w:val="Titre1"/>
       </w:pPr>
-      <w:bookmarkStart w:id="4" w:name="_Toc92955412"/>
+      <w:bookmarkStart w:id="4" w:name="_Toc93408421"/>
       <w:r>
         <w:t>GitHub</w:t>
       </w:r>
@@ -1051,7 +1137,7 @@
           <w:szCs w:val="36"/>
         </w:rPr>
       </w:pPr>
-      <w:bookmarkStart w:id="5" w:name="_Toc92955413"/>
+      <w:bookmarkStart w:id="5" w:name="_Toc93408422"/>
       <w:r>
         <w:rPr>
           <w:sz w:val="32"/>
@@ -1084,7 +1170,7 @@
       <w:pPr>
         <w:pStyle w:val="Titre1"/>
       </w:pPr>
-      <w:bookmarkStart w:id="6" w:name="_Toc92955414"/>
+      <w:bookmarkStart w:id="6" w:name="_Toc93408423"/>
       <w:r>
         <w:t>L’intérêt pour un projet informatique</w:t>
       </w:r>
@@ -1131,241 +1217,463 @@
     </w:p>
     <w:p>
       <w:pPr>
-        <w:tabs>
-          <w:tab w:val="left" w:pos="2520"/>
-        </w:tabs>
-        <w:rPr>
-          <w:rFonts w:asciiTheme="minorHAnsi" w:hAnsiTheme="minorHAnsi" w:cstheme="minorHAnsi"/>
-        </w:rPr>
-      </w:pPr>
-    </w:p>
-    <w:p>
-      <w:pPr>
         <w:pStyle w:val="Titre2"/>
         <w:rPr>
           <w:sz w:val="32"/>
           <w:szCs w:val="36"/>
         </w:rPr>
       </w:pPr>
-      <w:bookmarkStart w:id="7" w:name="_Toc92955415"/>
+      <w:bookmarkStart w:id="7" w:name="_Toc93408424"/>
       <w:r>
         <w:rPr>
           <w:sz w:val="32"/>
           <w:szCs w:val="36"/>
         </w:rPr>
-        <w:t>L’intérêt pour notre projet informatique</w:t>
+        <w:t>Schémas de</w:t>
+      </w:r>
+      <w:r>
+        <w:rPr>
+          <w:sz w:val="32"/>
+          <w:szCs w:val="36"/>
+        </w:rPr>
+        <w:t xml:space="preserve"> notre projet informatique</w:t>
       </w:r>
       <w:bookmarkEnd w:id="7"/>
     </w:p>
     <w:p>
       <w:pPr>
-        <w:pStyle w:val="Paragprahe1"/>
-        <w:ind w:left="576"/>
+        <w:pStyle w:val="Paragraphe2"/>
         <w:jc w:val="both"/>
-        <w:rPr>
-          <w:sz w:val="22"/>
-          <w:szCs w:val="20"/>
-        </w:rPr>
-      </w:pPr>
-      <w:r>
-        <w:rPr>
-          <w:sz w:val="22"/>
-          <w:szCs w:val="20"/>
-        </w:rPr>
-        <w:t>Pour notre projet, cela nous permettra d’échanger notre travail sans perde les sauvegardes précédentes. De pouvoir mettre en commun rapidement nos modifications sur le travail réalisé. Pour cela, nous avons créé trois « </w:t>
-      </w:r>
-      <w:proofErr w:type="spellStart"/>
-      <w:r>
-        <w:rPr>
-          <w:sz w:val="22"/>
-          <w:szCs w:val="20"/>
-        </w:rPr>
-        <w:t>branch</w:t>
-      </w:r>
-      <w:proofErr w:type="spellEnd"/>
-      <w:r>
-        <w:rPr>
-          <w:sz w:val="22"/>
-          <w:szCs w:val="20"/>
-        </w:rPr>
-        <w:t> ». Ces « </w:t>
-      </w:r>
-      <w:proofErr w:type="spellStart"/>
-      <w:r>
-        <w:rPr>
-          <w:sz w:val="22"/>
-          <w:szCs w:val="20"/>
-        </w:rPr>
-        <w:t>branch</w:t>
-      </w:r>
-      <w:proofErr w:type="spellEnd"/>
-      <w:r>
-        <w:rPr>
-          <w:sz w:val="22"/>
-          <w:szCs w:val="20"/>
-        </w:rPr>
-        <w:t> » nous permettrons de trier les fichiers que nous allons créer pour notre projet. Une « </w:t>
-      </w:r>
-      <w:proofErr w:type="spellStart"/>
-      <w:r>
-        <w:rPr>
-          <w:sz w:val="22"/>
-          <w:szCs w:val="20"/>
-        </w:rPr>
-        <w:t>branch</w:t>
-      </w:r>
-      <w:proofErr w:type="spellEnd"/>
-      <w:r>
-        <w:rPr>
-          <w:sz w:val="22"/>
-          <w:szCs w:val="20"/>
-        </w:rPr>
-        <w:t> » aura comme nom « main ». La deuxième « </w:t>
-      </w:r>
-      <w:proofErr w:type="spellStart"/>
-      <w:r>
-        <w:rPr>
-          <w:sz w:val="22"/>
-          <w:szCs w:val="20"/>
-        </w:rPr>
-        <w:t>branch</w:t>
-      </w:r>
-      <w:proofErr w:type="spellEnd"/>
-      <w:r>
-        <w:rPr>
-          <w:sz w:val="22"/>
-          <w:szCs w:val="20"/>
-        </w:rPr>
-        <w:t> » aura comme nom « </w:t>
-      </w:r>
-      <w:proofErr w:type="spellStart"/>
-      <w:r>
-        <w:rPr>
-          <w:sz w:val="22"/>
-          <w:szCs w:val="20"/>
-        </w:rPr>
-        <w:t>DeveloppementsRespectifs</w:t>
-      </w:r>
-      <w:proofErr w:type="spellEnd"/>
-      <w:r>
-        <w:rPr>
-          <w:sz w:val="22"/>
-          <w:szCs w:val="20"/>
-        </w:rPr>
-        <w:t> ». Enfin, la troisième « </w:t>
-      </w:r>
-      <w:proofErr w:type="spellStart"/>
-      <w:r>
-        <w:rPr>
-          <w:sz w:val="22"/>
-          <w:szCs w:val="20"/>
-        </w:rPr>
-        <w:t>branch</w:t>
-      </w:r>
-      <w:proofErr w:type="spellEnd"/>
-      <w:r>
-        <w:rPr>
-          <w:sz w:val="22"/>
-          <w:szCs w:val="20"/>
-        </w:rPr>
-        <w:t> » aura comme nom « </w:t>
-      </w:r>
-      <w:proofErr w:type="spellStart"/>
-      <w:r>
-        <w:rPr>
-          <w:sz w:val="22"/>
-          <w:szCs w:val="20"/>
-        </w:rPr>
-        <w:t>DocumentationProfesseur</w:t>
-      </w:r>
-      <w:proofErr w:type="spellEnd"/>
-      <w:r>
-        <w:rPr>
-          <w:sz w:val="22"/>
-          <w:szCs w:val="20"/>
-        </w:rPr>
-        <w:t xml:space="preserve"> ». La </w:t>
-      </w:r>
-      <w:proofErr w:type="spellStart"/>
-      <w:r>
-        <w:rPr>
-          <w:sz w:val="22"/>
-          <w:szCs w:val="20"/>
-        </w:rPr>
-        <w:t>branch</w:t>
-      </w:r>
-      <w:proofErr w:type="spellEnd"/>
-      <w:r>
-        <w:rPr>
-          <w:sz w:val="22"/>
-          <w:szCs w:val="20"/>
-        </w:rPr>
-        <w:t xml:space="preserve"> « main » nous sert à regrouper notre travail final de chaque fichier, afin de mettre en commun. La deuxième nous sert à y stocker les prototypes jusqu’à la version finale des fichiers en cours de travail. Pour finir, la troisième est tout simplement la </w:t>
-      </w:r>
-      <w:proofErr w:type="spellStart"/>
-      <w:r>
-        <w:rPr>
-          <w:sz w:val="22"/>
-          <w:szCs w:val="20"/>
-        </w:rPr>
-        <w:t>branch</w:t>
-      </w:r>
-      <w:proofErr w:type="spellEnd"/>
-      <w:r>
-        <w:rPr>
-          <w:sz w:val="22"/>
-          <w:szCs w:val="20"/>
-        </w:rPr>
-        <w:t xml:space="preserve"> ou le professeur va nous y fournir les premiers documents. Ces trois </w:t>
-      </w:r>
-      <w:proofErr w:type="spellStart"/>
-      <w:r>
-        <w:rPr>
-          <w:sz w:val="22"/>
-          <w:szCs w:val="20"/>
-        </w:rPr>
-        <w:t>branch</w:t>
-      </w:r>
-      <w:proofErr w:type="spellEnd"/>
-      <w:r>
-        <w:rPr>
-          <w:sz w:val="22"/>
-          <w:szCs w:val="20"/>
-        </w:rPr>
-        <w:t xml:space="preserve"> seront en lien avec GitHub (dépôt distant). Mais le travail qui est vérifiés devra être déplacés sur la </w:t>
-      </w:r>
-      <w:proofErr w:type="spellStart"/>
-      <w:r>
-        <w:rPr>
-          <w:sz w:val="22"/>
-          <w:szCs w:val="20"/>
-        </w:rPr>
-        <w:t>branch</w:t>
-      </w:r>
-      <w:proofErr w:type="spellEnd"/>
-      <w:r>
-        <w:rPr>
-          <w:sz w:val="22"/>
-          <w:szCs w:val="20"/>
-        </w:rPr>
-        <w:t xml:space="preserve"> « main ».</w:t>
+      </w:pPr>
+      <w:r>
+        <w:rPr>
+          <w:noProof/>
+        </w:rPr>
+        <w:drawing>
+          <wp:inline distT="0" distB="0" distL="0" distR="0" wp14:anchorId="7F9681B0" wp14:editId="51479557">
+            <wp:extent cx="5760720" cy="2560320"/>
+            <wp:effectExtent l="0" t="0" r="0" b="0"/>
+            <wp:docPr id="3" name="Image 3"/>
+            <wp:cNvGraphicFramePr>
+              <a:graphicFrameLocks xmlns:a="http://schemas.openxmlformats.org/drawingml/2006/main" noChangeAspect="1"/>
+            </wp:cNvGraphicFramePr>
+            <a:graphic xmlns:a="http://schemas.openxmlformats.org/drawingml/2006/main">
+              <a:graphicData uri="http://schemas.openxmlformats.org/drawingml/2006/picture">
+                <pic:pic xmlns:pic="http://schemas.openxmlformats.org/drawingml/2006/picture">
+                  <pic:nvPicPr>
+                    <pic:cNvPr id="3" name="Image 3"/>
+                    <pic:cNvPicPr/>
+                  </pic:nvPicPr>
+                  <pic:blipFill>
+                    <a:blip r:embed="rId8">
+                      <a:extLst>
+                        <a:ext uri="{28A0092B-C50C-407E-A947-70E740481C1C}">
+                          <a14:useLocalDpi xmlns:a14="http://schemas.microsoft.com/office/drawing/2010/main" val="0"/>
+                        </a:ext>
+                      </a:extLst>
+                    </a:blip>
+                    <a:stretch>
+                      <a:fillRect/>
+                    </a:stretch>
+                  </pic:blipFill>
+                  <pic:spPr>
+                    <a:xfrm>
+                      <a:off x="0" y="0"/>
+                      <a:ext cx="5760720" cy="2560320"/>
+                    </a:xfrm>
+                    <a:prstGeom prst="rect">
+                      <a:avLst/>
+                    </a:prstGeom>
+                  </pic:spPr>
+                </pic:pic>
+              </a:graphicData>
+            </a:graphic>
+          </wp:inline>
+        </w:drawing>
       </w:r>
     </w:p>
     <w:p>
       <w:pPr>
-        <w:pStyle w:val="Paragprahe1"/>
-        <w:ind w:left="576"/>
-        <w:rPr>
-          <w:sz w:val="22"/>
-          <w:szCs w:val="20"/>
-        </w:rPr>
-      </w:pPr>
+        <w:pStyle w:val="Titre1"/>
+      </w:pPr>
+      <w:bookmarkStart w:id="8" w:name="_Toc93408425"/>
+      <w:r>
+        <w:t>Glossaire</w:t>
+      </w:r>
+      <w:bookmarkEnd w:id="8"/>
+    </w:p>
+    <w:p>
+      <w:pPr>
+        <w:pStyle w:val="Paragraphe2"/>
+        <w:rPr>
+          <w:u w:val="single"/>
+        </w:rPr>
+      </w:pPr>
+      <w:r>
+        <w:rPr>
+          <w:u w:val="single"/>
+        </w:rPr>
+        <w:t>Commande les plus utilis</w:t>
+      </w:r>
+      <w:r>
+        <w:rPr>
+          <w:u w:val="single"/>
+        </w:rPr>
+        <w:t>ées</w:t>
+      </w:r>
+      <w:r>
+        <w:rPr>
+          <w:u w:val="single"/>
+        </w:rPr>
+        <w:t xml:space="preserve"> durant notre projet :</w:t>
+      </w:r>
+    </w:p>
+    <w:p>
+      <w:pPr>
+        <w:pStyle w:val="Paragraphe2"/>
+        <w:rPr>
+          <w:b/>
+          <w:bCs/>
+        </w:rPr>
+      </w:pPr>
+      <w:r>
+        <w:rPr>
+          <w:b/>
+          <w:bCs/>
+        </w:rPr>
+        <w:t xml:space="preserve">$git </w:t>
+      </w:r>
+      <w:proofErr w:type="spellStart"/>
+      <w:r>
+        <w:rPr>
+          <w:b/>
+          <w:bCs/>
+        </w:rPr>
+        <w:t>add</w:t>
+      </w:r>
+      <w:proofErr w:type="spellEnd"/>
+      <w:r>
+        <w:rPr>
+          <w:b/>
+          <w:bCs/>
+        </w:rPr>
+        <w:t xml:space="preserve"> </w:t>
+      </w:r>
+      <w:proofErr w:type="spellStart"/>
+      <w:r>
+        <w:rPr>
+          <w:b/>
+          <w:bCs/>
+        </w:rPr>
+        <w:t>NomDuFichier</w:t>
+      </w:r>
+      <w:proofErr w:type="spellEnd"/>
+      <w:r>
+        <w:rPr>
+          <w:b/>
+          <w:bCs/>
+        </w:rPr>
+        <w:t xml:space="preserve"> </w:t>
+      </w:r>
+    </w:p>
+    <w:p>
+      <w:pPr>
+        <w:pStyle w:val="Paragraphe2"/>
+      </w:pPr>
+      <w:r>
+        <w:t>(</w:t>
+      </w:r>
+      <w:r>
+        <w:t>Pour</w:t>
+      </w:r>
+      <w:r>
+        <w:t xml:space="preserve"> ajouter un fichier dans le dépôt local)</w:t>
+      </w:r>
+      <w:r>
+        <w:t xml:space="preserve"> </w:t>
+      </w:r>
+    </w:p>
+    <w:p>
+      <w:pPr>
+        <w:pStyle w:val="Paragraphe2"/>
+      </w:pPr>
+      <w:r>
+        <w:t>Ou</w:t>
+      </w:r>
+      <w:r>
+        <w:t xml:space="preserve"> </w:t>
+      </w:r>
+      <w:r>
+        <w:rPr>
+          <w:b/>
+          <w:bCs/>
+        </w:rPr>
+        <w:t>$</w:t>
+      </w:r>
+      <w:r>
+        <w:rPr>
+          <w:b/>
+          <w:bCs/>
+        </w:rPr>
+        <w:t xml:space="preserve">git </w:t>
+      </w:r>
+      <w:proofErr w:type="spellStart"/>
+      <w:r>
+        <w:rPr>
+          <w:b/>
+          <w:bCs/>
+        </w:rPr>
+        <w:t>add</w:t>
+      </w:r>
+      <w:proofErr w:type="spellEnd"/>
+      <w:r>
+        <w:rPr>
+          <w:b/>
+          <w:bCs/>
+        </w:rPr>
+        <w:t xml:space="preserve"> *</w:t>
+      </w:r>
+      <w:r>
+        <w:t xml:space="preserve"> </w:t>
+      </w:r>
+    </w:p>
+    <w:p>
+      <w:pPr>
+        <w:pStyle w:val="Paragraphe2"/>
+      </w:pPr>
+      <w:r>
+        <w:t>(</w:t>
+      </w:r>
+      <w:r>
+        <w:t>Si</w:t>
+      </w:r>
+      <w:r>
+        <w:t xml:space="preserve"> on veut ajouter tous les fichiers </w:t>
+      </w:r>
+      <w:r>
+        <w:t>disponibles dans le dépôt local)</w:t>
+      </w:r>
+    </w:p>
+    <w:p>
+      <w:pPr>
+        <w:pStyle w:val="Paragraphe2"/>
+        <w:rPr>
+          <w:b/>
+          <w:bCs/>
+        </w:rPr>
+      </w:pPr>
+      <w:r>
+        <w:rPr>
+          <w:b/>
+          <w:bCs/>
+        </w:rPr>
+        <w:t>$git commit -m '</w:t>
+      </w:r>
+      <w:proofErr w:type="spellStart"/>
+      <w:r>
+        <w:rPr>
+          <w:b/>
+          <w:bCs/>
+        </w:rPr>
+        <w:t>NomExplicatif</w:t>
+      </w:r>
+      <w:proofErr w:type="spellEnd"/>
+      <w:r>
+        <w:rPr>
+          <w:b/>
+          <w:bCs/>
+        </w:rPr>
+        <w:t xml:space="preserve">’ </w:t>
+      </w:r>
+    </w:p>
+    <w:p>
+      <w:pPr>
+        <w:pStyle w:val="Paragraphe2"/>
+      </w:pPr>
+      <w:r>
+        <w:t>(</w:t>
+      </w:r>
+      <w:r>
+        <w:t>Pour</w:t>
+      </w:r>
+      <w:r>
+        <w:t xml:space="preserve"> prendre en photo tous les documents qui ont été ajoutés dans le dépôt local, ce qui permet de sauvegarder les versions qui nous intéresse</w:t>
+      </w:r>
+      <w:r>
+        <w:t>. Y ajouter un nom qui nous indique pourquoi le commit a été réalisé.</w:t>
+      </w:r>
+      <w:r>
+        <w:t>)</w:t>
+      </w:r>
+    </w:p>
+    <w:p>
+      <w:pPr>
+        <w:pStyle w:val="Paragraphe2"/>
+        <w:rPr>
+          <w:b/>
+          <w:bCs/>
+        </w:rPr>
+      </w:pPr>
+      <w:r>
+        <w:rPr>
+          <w:b/>
+          <w:bCs/>
+        </w:rPr>
+        <w:t>$git log --</w:t>
+      </w:r>
+      <w:proofErr w:type="spellStart"/>
+      <w:r>
+        <w:rPr>
+          <w:b/>
+          <w:bCs/>
+        </w:rPr>
+        <w:t>oneline</w:t>
+      </w:r>
+      <w:proofErr w:type="spellEnd"/>
+      <w:r>
+        <w:rPr>
+          <w:b/>
+          <w:bCs/>
+        </w:rPr>
+        <w:t xml:space="preserve"> </w:t>
+      </w:r>
+    </w:p>
+    <w:p>
+      <w:pPr>
+        <w:pStyle w:val="Paragraphe2"/>
+      </w:pPr>
+      <w:r>
+        <w:t>(</w:t>
+      </w:r>
+      <w:r>
+        <w:t>Permet</w:t>
+      </w:r>
+      <w:r>
+        <w:t xml:space="preserve"> de vois les différents </w:t>
+      </w:r>
+      <w:proofErr w:type="spellStart"/>
+      <w:r>
+        <w:t>commits</w:t>
+      </w:r>
+      <w:proofErr w:type="spellEnd"/>
+      <w:r>
+        <w:t xml:space="preserve"> réalisés et ainsi voir les différentes versions)</w:t>
+      </w:r>
+    </w:p>
+    <w:p>
+      <w:pPr>
+        <w:pStyle w:val="Paragraphe2"/>
+        <w:rPr>
+          <w:b/>
+          <w:bCs/>
+        </w:rPr>
+      </w:pPr>
+      <w:r>
+        <w:rPr>
+          <w:b/>
+          <w:bCs/>
+        </w:rPr>
+        <w:t xml:space="preserve">$git reset </w:t>
+      </w:r>
+    </w:p>
+    <w:p>
+      <w:pPr>
+        <w:pStyle w:val="Paragraphe2"/>
+      </w:pPr>
+      <w:r>
+        <w:t>(</w:t>
+      </w:r>
+      <w:r>
+        <w:t>Qui</w:t>
+      </w:r>
+      <w:r>
+        <w:t xml:space="preserve"> permet </w:t>
+      </w:r>
+      <w:r>
+        <w:t xml:space="preserve">de revenir à un commit </w:t>
+      </w:r>
+      <w:r>
+        <w:t>réaliser</w:t>
+      </w:r>
+      <w:r>
+        <w:t xml:space="preserve"> (soit une version en arrière))</w:t>
+      </w:r>
+    </w:p>
+    <w:p>
+      <w:pPr>
+        <w:pStyle w:val="Paragraphe2"/>
+        <w:rPr>
+          <w:b/>
+          <w:bCs/>
+        </w:rPr>
+      </w:pPr>
+      <w:r>
+        <w:rPr>
+          <w:b/>
+          <w:bCs/>
+        </w:rPr>
+        <w:t xml:space="preserve">$git </w:t>
+      </w:r>
+      <w:proofErr w:type="spellStart"/>
+      <w:r>
+        <w:rPr>
+          <w:b/>
+          <w:bCs/>
+        </w:rPr>
+        <w:t>branch</w:t>
+      </w:r>
+      <w:proofErr w:type="spellEnd"/>
+      <w:r>
+        <w:rPr>
+          <w:b/>
+          <w:bCs/>
+        </w:rPr>
+        <w:t xml:space="preserve"> </w:t>
+      </w:r>
+    </w:p>
+    <w:p>
+      <w:pPr>
+        <w:pStyle w:val="Paragraphe2"/>
+      </w:pPr>
+      <w:r>
+        <w:t>(</w:t>
+      </w:r>
+      <w:r>
+        <w:t>Permet</w:t>
+      </w:r>
+      <w:r>
+        <w:t xml:space="preserve"> d’afficher les </w:t>
+      </w:r>
+      <w:proofErr w:type="spellStart"/>
+      <w:r>
+        <w:t>branchs</w:t>
+      </w:r>
+      <w:proofErr w:type="spellEnd"/>
+      <w:r>
+        <w:t xml:space="preserve"> (</w:t>
+      </w:r>
+      <w:r>
+        <w:t>ou les différents chemins) qui ont été créés)</w:t>
+      </w:r>
+    </w:p>
+    <w:p>
+      <w:pPr>
+        <w:pStyle w:val="Paragraphe2"/>
+      </w:pPr>
+      <w:r>
+        <w:t xml:space="preserve">$git switch </w:t>
+      </w:r>
+      <w:proofErr w:type="spellStart"/>
+      <w:r>
+        <w:t>NomDeLa</w:t>
+      </w:r>
+      <w:proofErr w:type="spellEnd"/>
     </w:p>
     <w:sectPr>
-      <w:headerReference w:type="default" r:id="rId8"/>
-      <w:footerReference w:type="default" r:id="rId9"/>
-      <w:headerReference w:type="first" r:id="rId10"/>
-      <w:footerReference w:type="first" r:id="rId11"/>
+      <w:headerReference w:type="default" r:id="rId9"/>
+      <w:footerReference w:type="default" r:id="rId10"/>
+      <w:headerReference w:type="first" r:id="rId11"/>
+      <w:footerReference w:type="first" r:id="rId12"/>
       <w:pgSz w:w="11906" w:h="16838"/>
       <w:pgMar w:top="1177" w:right="1417" w:bottom="1417" w:left="1417" w:header="284" w:footer="270" w:gutter="0"/>
       <w:cols w:space="708"/>
@@ -1567,7 +1875,7 @@
               <w:sz w:val="16"/>
               <w:szCs w:val="16"/>
             </w:rPr>
-            <w:t>13/01/2022 08:38</w:t>
+            <w:t>13/01/2022 09:46</w:t>
           </w:r>
           <w:r>
             <w:rPr>
@@ -1865,7 +2173,7 @@
               <w:sz w:val="16"/>
               <w:szCs w:val="16"/>
             </w:rPr>
-            <w:t>13/01/2022 08:38</w:t>
+            <w:t>13/01/2022 09:46</w:t>
           </w:r>
           <w:r>
             <w:rPr>

</xml_diff>